<commit_message>
update coi canh thuc hien
</commit_message>
<xml_diff>
--- a/loi-cam-on.docx
+++ b/loi-cam-on.docx
@@ -7,13 +7,16 @@
         <w:spacing w:line="360" w:lineRule="auto"/>
         <w:jc w:val="both"/>
         <w:rPr>
+          <w:rFonts w:ascii="Times New Roman" w:hAnsi="Times New Roman" w:cs="Times New Roman"/>
           <w:sz w:val="26"/>
           <w:szCs w:val="26"/>
           <w:lang w:val="en-US"/>
         </w:rPr>
       </w:pPr>
+      <w:bookmarkStart w:id="0" w:name="_Hlk138698141"/>
       <w:r>
         <w:rPr>
+          <w:rFonts w:ascii="Times New Roman" w:hAnsi="Times New Roman" w:cs="Times New Roman"/>
           <w:sz w:val="26"/>
           <w:szCs w:val="26"/>
           <w:lang w:val="en-US"/>
@@ -26,6 +29,7 @@
         <w:spacing w:line="360" w:lineRule="auto"/>
         <w:jc w:val="both"/>
         <w:rPr>
+          <w:rFonts w:ascii="Times New Roman" w:hAnsi="Times New Roman" w:cs="Times New Roman"/>
           <w:sz w:val="26"/>
           <w:szCs w:val="26"/>
           <w:lang w:val="en-US"/>
@@ -33,6 +37,7 @@
       </w:pPr>
       <w:r>
         <w:rPr>
+          <w:rFonts w:ascii="Times New Roman" w:hAnsi="Times New Roman" w:cs="Times New Roman"/>
           <w:sz w:val="26"/>
           <w:szCs w:val="26"/>
           <w:lang w:val="en-US"/>
@@ -45,6 +50,7 @@
         <w:spacing w:line="360" w:lineRule="auto"/>
         <w:jc w:val="both"/>
         <w:rPr>
+          <w:rFonts w:ascii="Times New Roman" w:hAnsi="Times New Roman" w:cs="Times New Roman"/>
           <w:sz w:val="26"/>
           <w:szCs w:val="26"/>
           <w:lang w:val="en-US"/>
@@ -52,6 +58,7 @@
       </w:pPr>
       <w:r>
         <w:rPr>
+          <w:rFonts w:ascii="Times New Roman" w:hAnsi="Times New Roman" w:cs="Times New Roman"/>
           <w:sz w:val="26"/>
           <w:szCs w:val="26"/>
           <w:lang w:val="en-US"/>
@@ -60,6 +67,7 @@
       </w:r>
       <w:r>
         <w:rPr>
+          <w:rFonts w:ascii="Times New Roman" w:hAnsi="Times New Roman" w:cs="Times New Roman"/>
           <w:sz w:val="26"/>
           <w:szCs w:val="26"/>
           <w:lang w:val="en-US"/>
@@ -72,6 +80,7 @@
         <w:spacing w:line="360" w:lineRule="auto"/>
         <w:jc w:val="both"/>
         <w:rPr>
+          <w:rFonts w:ascii="Times New Roman" w:hAnsi="Times New Roman" w:cs="Times New Roman"/>
           <w:sz w:val="26"/>
           <w:szCs w:val="26"/>
           <w:lang w:val="en-US"/>
@@ -79,6 +88,7 @@
       </w:pPr>
       <w:r>
         <w:rPr>
+          <w:rFonts w:ascii="Times New Roman" w:hAnsi="Times New Roman" w:cs="Times New Roman"/>
           <w:sz w:val="26"/>
           <w:szCs w:val="26"/>
           <w:lang w:val="en-US"/>
@@ -91,6 +101,7 @@
         <w:spacing w:line="360" w:lineRule="auto"/>
         <w:jc w:val="both"/>
         <w:rPr>
+          <w:rFonts w:ascii="Times New Roman" w:hAnsi="Times New Roman" w:cs="Times New Roman"/>
           <w:sz w:val="26"/>
           <w:szCs w:val="26"/>
           <w:lang w:val="en-US"/>
@@ -98,6 +109,7 @@
       </w:pPr>
       <w:r>
         <w:rPr>
+          <w:rFonts w:ascii="Times New Roman" w:hAnsi="Times New Roman" w:cs="Times New Roman"/>
           <w:sz w:val="26"/>
           <w:szCs w:val="26"/>
           <w:lang w:val="en-US"/>
@@ -110,6 +122,7 @@
         <w:spacing w:line="360" w:lineRule="auto"/>
         <w:jc w:val="both"/>
         <w:rPr>
+          <w:rFonts w:ascii="Times New Roman" w:hAnsi="Times New Roman" w:cs="Times New Roman"/>
           <w:sz w:val="26"/>
           <w:szCs w:val="26"/>
           <w:lang w:val="en-US"/>
@@ -117,28 +130,14 @@
       </w:pPr>
       <w:r>
         <w:rPr>
-          <w:sz w:val="26"/>
-          <w:szCs w:val="26"/>
-          <w:lang w:val="en-US"/>
-        </w:rPr>
-        <w:t xml:space="preserve">Một lần nữa, xin chân thành cảm ơn tất cả các </w:t>
+          <w:rFonts w:ascii="Times New Roman" w:hAnsi="Times New Roman" w:cs="Times New Roman"/>
+          <w:sz w:val="26"/>
+          <w:szCs w:val="26"/>
+          <w:lang w:val="en-US"/>
+        </w:rPr>
+        <w:t>Một lần nữa, xin chân thành cảm ơn tất cả các mọi người đã trở thành một phần trong cuộc hành trình đáng nhớ này và đã làm cho luận văn này trở thành hiện thực.</w:t>
       </w:r>
-      <w:r>
-        <w:rPr>
-          <w:sz w:val="26"/>
-          <w:szCs w:val="26"/>
-          <w:lang w:val="en-US"/>
-        </w:rPr>
-        <w:t>mọi người</w:t>
-      </w:r>
-      <w:r>
-        <w:rPr>
-          <w:sz w:val="26"/>
-          <w:szCs w:val="26"/>
-          <w:lang w:val="en-US"/>
-        </w:rPr>
-        <w:t xml:space="preserve"> đã trở thành một phần trong cuộc hành trình đáng nhớ này và đã làm cho luận văn này trở thành hiện thực.</w:t>
-      </w:r>
+      <w:bookmarkEnd w:id="0"/>
     </w:p>
     <w:sectPr>
       <w:pgSz w:w="12240" w:h="15840"/>

</xml_diff>